<commit_message>
fixed card t2 linl on intro page
</commit_message>
<xml_diff>
--- a/resources/C769_ROM3_IT Task 3 Template.docx
+++ b/resources/C769_ROM3_IT Task 3 Template.docx
@@ -1278,26 +1278,12 @@
         <w:keepNext w:val="0"/>
         <w:keepLines w:val="0"/>
         <w:spacing w:line="480" w:lineRule="auto"/>
-        <w:rPr>
-          <w:rFonts w:ascii="Calibri" w:hAnsi="Calibri" w:eastAsia="Calibri" w:cs="Calibri" w:asciiTheme="minorAscii" w:hAnsiTheme="minorAscii" w:eastAsiaTheme="minorAscii" w:cstheme="minorAscii"/>
-          <w:b w:val="1"/>
-          <w:bCs w:val="1"/>
-          <w:color w:val="auto"/>
-        </w:rPr>
       </w:pPr>
       <w:bookmarkStart w:name="_Toc165472011" w:id="0"/>
       <w:bookmarkStart w:name="_Toc1509656233" w:id="315149616"/>
       <w:r>
         <w:rPr/>
-        <w:t xml:space="preserve">A. </w:t>
-      </w:r>
-      <w:r>
-        <w:rPr/>
-        <w:t>Proposal</w:t>
-      </w:r>
-      <w:r>
-        <w:rPr/>
-        <w:t xml:space="preserve"> Overview</w:t>
+        <w:t>A. Summary</w:t>
       </w:r>
       <w:bookmarkEnd w:id="0"/>
       <w:bookmarkEnd w:id="315149616"/>
@@ -1438,18 +1424,18 @@
           <w:smallCaps w:val="0"/>
           <w:noProof w:val="0"/>
           <w:color w:val="002060"/>
-          <w:sz w:val="21"/>
-          <w:szCs w:val="21"/>
-          <w:lang w:val="en-US"/>
-        </w:rPr>
-      </w:pPr>
-      <w:r>
-        <w:rPr>
-          <w:noProof w:val="0"/>
-          <w:color w:val="002060"/>
-          <w:lang w:val="en-US"/>
-        </w:rPr>
-        <w:t>Describe the process followed in executing the project (update Task 2 A3).</w:t>
+          <w:sz w:val="22"/>
+          <w:szCs w:val="22"/>
+          <w:lang w:val="en-US"/>
+        </w:rPr>
+      </w:pPr>
+      <w:r>
+        <w:rPr>
+          <w:noProof w:val="0"/>
+          <w:color w:val="002060"/>
+          <w:lang w:val="en-US"/>
+        </w:rPr>
+        <w:t>Describe project implementation steps including specific steps (update Task 2 A3).</w:t>
       </w:r>
     </w:p>
     <w:p>
@@ -2642,7 +2628,7 @@
       </w:pPr>
       <w:r>
         <w:rPr>
-          <w:color w:val="002060"/>
+          <w:color w:val="FF0000"/>
           <w:u w:val="single"/>
         </w:rPr>
         <w:t xml:space="preserve">All dates should be in the past </w:t>
@@ -2663,7 +2649,33 @@
         <w:rPr>
           <w:color w:val="002060"/>
         </w:rPr>
-        <w:t xml:space="preserve"> but the end dates are in the past). </w:t>
+        <w:t xml:space="preserve"> but the end dates are in the past). Dates are not </w:t>
+      </w:r>
+      <w:r>
+        <w:rPr>
+          <w:color w:val="002060"/>
+        </w:rPr>
+        <w:t>required</w:t>
+      </w:r>
+      <w:r>
+        <w:rPr>
+          <w:color w:val="002060"/>
+        </w:rPr>
+        <w:t xml:space="preserve"> to align perfectly with those in Task 2 (see the </w:t>
+      </w:r>
+      <w:hyperlink w:anchor="my-task-2-timeline-has-projected-end-dates-of-6-months-since-this-is-what-it-would-take-but-i-just-submitted-task-2-and-need-to-complete-task-3-now-what-should-i-do" r:id="R1daf096ced434ff6">
+        <w:r>
+          <w:rPr>
+            <w:rStyle w:val="Hyperlink"/>
+          </w:rPr>
+          <w:t>FAQ here</w:t>
+        </w:r>
+      </w:hyperlink>
+      <w:r>
+        <w:rPr>
+          <w:color w:val="002060"/>
+        </w:rPr>
+        <w:t xml:space="preserve">). </w:t>
       </w:r>
     </w:p>
     <w:p>

</xml_diff>